<commit_message>
Added observations for exercises 2.9 and 2.10.
</commit_message>
<xml_diff>
--- a/CNN Simulations/CNN Simulations ch2 contd.docx
+++ b/CNN Simulations/CNN Simulations ch2 contd.docx
@@ -208,31 +208,7 @@
           <w:szCs w:val="24"/>
           <w14:ligatures w14:val="none"/>
         </w:rPr>
-        <w:t xml:space="preserve"> input again. If you hover over the </w:t>
-      </w:r>
-      <w:proofErr w:type="spellStart"/>
-      <w:r>
-        <w:rPr>
-          <w:rFonts w:ascii="Segoe UI" w:eastAsia="Times New Roman" w:hAnsi="Segoe UI" w:cs="Segoe UI"/>
-          <w:color w:val="1F2328"/>
-          <w:kern w:val="0"/>
-          <w:sz w:val="24"/>
-          <w:szCs w:val="24"/>
-          <w14:ligatures w14:val="none"/>
-        </w:rPr>
-        <w:t>RecvUnit</w:t>
-      </w:r>
-      <w:proofErr w:type="spellEnd"/>
-      <w:r>
-        <w:rPr>
-          <w:rFonts w:ascii="Segoe UI" w:eastAsia="Times New Roman" w:hAnsi="Segoe UI" w:cs="Segoe UI"/>
-          <w:color w:val="1F2328"/>
-          <w:kern w:val="0"/>
-          <w:sz w:val="24"/>
-          <w:szCs w:val="24"/>
-          <w14:ligatures w14:val="none"/>
-        </w:rPr>
-        <w:t xml:space="preserve"> with your mouse, you should see it has a value of </w:t>
+        <w:t> input again. If you hover over the RecvUnit with your mouse, you should see it has a value of </w:t>
       </w:r>
       <w:r>
         <w:rPr>
@@ -439,6 +415,211 @@
         <w:t>Ge = 0.335</w:t>
       </w:r>
     </w:p>
+    <w:p/>
+    <w:p/>
+    <w:p>
+      <w:r>
+        <w:t>2.9</w:t>
+      </w:r>
+    </w:p>
+    <w:p/>
+    <w:p>
+      <w:r>
+        <w:t>GBar = 2</w:t>
+      </w:r>
+    </w:p>
+    <w:p>
+      <w:r>
+        <w:drawing>
+          <wp:inline distT="0" distB="0" distL="0" distR="0" wp14:anchorId="7E9099E3" wp14:editId="1FDE884D">
+            <wp:extent cx="5731510" cy="3091815"/>
+            <wp:effectExtent l="0" t="0" r="2540" b="0"/>
+            <wp:docPr id="4" name="Picture 4" descr="A graph with blue lines&#10;&#10;Description automatically generated"/>
+            <wp:cNvGraphicFramePr>
+              <a:graphicFrameLocks xmlns:a="http://schemas.openxmlformats.org/drawingml/2006/main" noChangeAspect="1"/>
+            </wp:cNvGraphicFramePr>
+            <a:graphic xmlns:a="http://schemas.openxmlformats.org/drawingml/2006/main">
+              <a:graphicData uri="http://schemas.openxmlformats.org/drawingml/2006/picture">
+                <pic:pic xmlns:pic="http://schemas.openxmlformats.org/drawingml/2006/picture">
+                  <pic:nvPicPr>
+                    <pic:cNvPr id="4" name="Picture 4" descr="A graph with blue lines&#10;&#10;Description automatically generated"/>
+                    <pic:cNvPicPr/>
+                  </pic:nvPicPr>
+                  <pic:blipFill>
+                    <a:blip r:embed="rId5"/>
+                    <a:stretch>
+                      <a:fillRect/>
+                    </a:stretch>
+                  </pic:blipFill>
+                  <pic:spPr>
+                    <a:xfrm>
+                      <a:off x="0" y="0"/>
+                      <a:ext cx="5731510" cy="3091815"/>
+                    </a:xfrm>
+                    <a:prstGeom prst="rect">
+                      <a:avLst/>
+                    </a:prstGeom>
+                  </pic:spPr>
+                </pic:pic>
+              </a:graphicData>
+            </a:graphic>
+          </wp:inline>
+        </w:drawing>
+      </w:r>
+    </w:p>
+    <w:p/>
+    <w:p>
+      <w:r>
+        <w:t>GBarL = 1.8</w:t>
+      </w:r>
+    </w:p>
+    <w:p/>
+    <w:p>
+      <w:r>
+        <w:drawing>
+          <wp:inline distT="0" distB="0" distL="0" distR="0" wp14:anchorId="3D20150F" wp14:editId="19402AF1">
+            <wp:extent cx="5731510" cy="3121025"/>
+            <wp:effectExtent l="0" t="0" r="2540" b="3175"/>
+            <wp:docPr id="1" name="Picture 1" descr="A graph with lines and numbers&#10;&#10;Description automatically generated with medium confidence"/>
+            <wp:cNvGraphicFramePr>
+              <a:graphicFrameLocks xmlns:a="http://schemas.openxmlformats.org/drawingml/2006/main" noChangeAspect="1"/>
+            </wp:cNvGraphicFramePr>
+            <a:graphic xmlns:a="http://schemas.openxmlformats.org/drawingml/2006/main">
+              <a:graphicData uri="http://schemas.openxmlformats.org/drawingml/2006/picture">
+                <pic:pic xmlns:pic="http://schemas.openxmlformats.org/drawingml/2006/picture">
+                  <pic:nvPicPr>
+                    <pic:cNvPr id="1" name="Picture 1" descr="A graph with lines and numbers&#10;&#10;Description automatically generated with medium confidence"/>
+                    <pic:cNvPicPr/>
+                  </pic:nvPicPr>
+                  <pic:blipFill>
+                    <a:blip r:embed="rId6"/>
+                    <a:stretch>
+                      <a:fillRect/>
+                    </a:stretch>
+                  </pic:blipFill>
+                  <pic:spPr>
+                    <a:xfrm>
+                      <a:off x="0" y="0"/>
+                      <a:ext cx="5731510" cy="3121025"/>
+                    </a:xfrm>
+                    <a:prstGeom prst="rect">
+                      <a:avLst/>
+                    </a:prstGeom>
+                  </pic:spPr>
+                </pic:pic>
+              </a:graphicData>
+            </a:graphic>
+          </wp:inline>
+        </w:drawing>
+      </w:r>
+    </w:p>
+    <w:p/>
+    <w:p>
+      <w:r>
+        <w:lastRenderedPageBreak/>
+        <w:t>GBar = 1.5</w:t>
+      </w:r>
+    </w:p>
+    <w:p/>
+    <w:p>
+      <w:r>
+        <w:drawing>
+          <wp:inline distT="0" distB="0" distL="0" distR="0" wp14:anchorId="4162BC9A" wp14:editId="5BAEC289">
+            <wp:extent cx="5731510" cy="3134995"/>
+            <wp:effectExtent l="0" t="0" r="2540" b="8255"/>
+            <wp:docPr id="2" name="Picture 2" descr="A graph with blue and green lines&#10;&#10;Description automatically generated"/>
+            <wp:cNvGraphicFramePr>
+              <a:graphicFrameLocks xmlns:a="http://schemas.openxmlformats.org/drawingml/2006/main" noChangeAspect="1"/>
+            </wp:cNvGraphicFramePr>
+            <a:graphic xmlns:a="http://schemas.openxmlformats.org/drawingml/2006/main">
+              <a:graphicData uri="http://schemas.openxmlformats.org/drawingml/2006/picture">
+                <pic:pic xmlns:pic="http://schemas.openxmlformats.org/drawingml/2006/picture">
+                  <pic:nvPicPr>
+                    <pic:cNvPr id="2" name="Picture 2" descr="A graph with blue and green lines&#10;&#10;Description automatically generated"/>
+                    <pic:cNvPicPr/>
+                  </pic:nvPicPr>
+                  <pic:blipFill>
+                    <a:blip r:embed="rId7"/>
+                    <a:stretch>
+                      <a:fillRect/>
+                    </a:stretch>
+                  </pic:blipFill>
+                  <pic:spPr>
+                    <a:xfrm>
+                      <a:off x="0" y="0"/>
+                      <a:ext cx="5731510" cy="3134995"/>
+                    </a:xfrm>
+                    <a:prstGeom prst="rect">
+                      <a:avLst/>
+                    </a:prstGeom>
+                  </pic:spPr>
+                </pic:pic>
+              </a:graphicData>
+            </a:graphic>
+          </wp:inline>
+        </w:drawing>
+      </w:r>
+    </w:p>
+    <w:p/>
+    <w:p>
+      <w:r>
+        <w:t>GBar = 2.3</w:t>
+      </w:r>
+    </w:p>
+    <w:p/>
+    <w:p>
+      <w:r>
+        <w:drawing>
+          <wp:inline distT="0" distB="0" distL="0" distR="0" wp14:anchorId="5AB0029C" wp14:editId="44B60ADC">
+            <wp:extent cx="5731510" cy="3060065"/>
+            <wp:effectExtent l="0" t="0" r="2540" b="6985"/>
+            <wp:docPr id="3" name="Picture 3" descr="A graph with blue lines&#10;&#10;Description automatically generated"/>
+            <wp:cNvGraphicFramePr>
+              <a:graphicFrameLocks xmlns:a="http://schemas.openxmlformats.org/drawingml/2006/main" noChangeAspect="1"/>
+            </wp:cNvGraphicFramePr>
+            <a:graphic xmlns:a="http://schemas.openxmlformats.org/drawingml/2006/main">
+              <a:graphicData uri="http://schemas.openxmlformats.org/drawingml/2006/picture">
+                <pic:pic xmlns:pic="http://schemas.openxmlformats.org/drawingml/2006/picture">
+                  <pic:nvPicPr>
+                    <pic:cNvPr id="3" name="Picture 3" descr="A graph with blue lines&#10;&#10;Description automatically generated"/>
+                    <pic:cNvPicPr/>
+                  </pic:nvPicPr>
+                  <pic:blipFill>
+                    <a:blip r:embed="rId8"/>
+                    <a:stretch>
+                      <a:fillRect/>
+                    </a:stretch>
+                  </pic:blipFill>
+                  <pic:spPr>
+                    <a:xfrm>
+                      <a:off x="0" y="0"/>
+                      <a:ext cx="5731510" cy="3060065"/>
+                    </a:xfrm>
+                    <a:prstGeom prst="rect">
+                      <a:avLst/>
+                    </a:prstGeom>
+                  </pic:spPr>
+                </pic:pic>
+              </a:graphicData>
+            </a:graphic>
+          </wp:inline>
+        </w:drawing>
+      </w:r>
+    </w:p>
+    <w:p/>
+    <w:p/>
+    <w:p/>
+    <w:p/>
+    <w:p>
+      <w:r>
+        <w:t>2.10</w:t>
+      </w:r>
+      <w:r>
+        <w:t xml:space="preserve"> </w:t>
+      </w:r>
+    </w:p>
+    <w:p/>
+    <w:p/>
     <w:sectPr>
       <w:pgSz w:w="11906" w:h="16838"/>
       <w:pgMar w:top="1440" w:right="1440" w:bottom="1440" w:left="1440" w:header="708" w:footer="708" w:gutter="0"/>

</xml_diff>